<commit_message>
Fixed Typos in Bottom End Report
</commit_message>
<xml_diff>
--- a/Documentation/IMS_BottomEnd_Report.docx
+++ b/Documentation/IMS_BottomEnd_Report.docx
@@ -42,9 +42,7 @@
       <w:pPr>
         <w:jc w:val="center"/>
       </w:pPr>
-      <w:bookmarkStart w:id="2" w:name="_GoBack"/>
-    </w:p>
-    <w:bookmarkEnd w:id="2"/>
+    </w:p>
     <w:p>
       <w:pPr>
         <w:jc w:val="center"/>
@@ -100,11 +98,9 @@
       <w:pPr>
         <w:jc w:val="center"/>
       </w:pPr>
-      <w:proofErr w:type="gramStart"/>
       <w:r>
         <w:t>by</w:t>
       </w:r>
-      <w:proofErr w:type="gramEnd"/>
     </w:p>
     <w:p>
       <w:pPr>
@@ -152,6 +148,12 @@
     </w:p>
     <w:sdt>
       <w:sdtPr>
+        <w:rPr>
+          <w:rFonts w:ascii="Arial" w:eastAsia="Arial" w:hAnsi="Arial" w:cs="Arial"/>
+          <w:color w:val="000000"/>
+          <w:sz w:val="22"/>
+          <w:szCs w:val="22"/>
+        </w:rPr>
         <w:id w:val="305826415"/>
         <w:docPartObj>
           <w:docPartGallery w:val="Table of Contents"/>
@@ -160,13 +162,9 @@
       </w:sdtPr>
       <w:sdtEndPr>
         <w:rPr>
-          <w:rFonts w:ascii="Arial" w:eastAsia="Arial" w:hAnsi="Arial" w:cs="Arial"/>
           <w:b/>
           <w:bCs/>
           <w:noProof/>
-          <w:color w:val="000000"/>
-          <w:sz w:val="22"/>
-          <w:szCs w:val="22"/>
         </w:rPr>
       </w:sdtEndPr>
       <w:sdtContent>
@@ -3090,14 +3088,14 @@
         <w:pStyle w:val="Heading1"/>
         <w:contextualSpacing w:val="0"/>
       </w:pPr>
-      <w:bookmarkStart w:id="3" w:name="h.6xb77krgzt20" w:colFirst="0" w:colLast="0"/>
-      <w:bookmarkStart w:id="4" w:name="_Toc442075509"/>
-      <w:bookmarkEnd w:id="3"/>
+      <w:bookmarkStart w:id="2" w:name="h.6xb77krgzt20" w:colFirst="0" w:colLast="0"/>
+      <w:bookmarkStart w:id="3" w:name="_Toc442075509"/>
+      <w:bookmarkEnd w:id="2"/>
       <w:r>
         <w:lastRenderedPageBreak/>
         <w:t>Change Log</w:t>
       </w:r>
-      <w:bookmarkEnd w:id="4"/>
+      <w:bookmarkEnd w:id="3"/>
     </w:p>
     <w:p/>
     <w:p/>
@@ -3357,8 +3355,8 @@
         <w:pStyle w:val="Heading1"/>
         <w:contextualSpacing w:val="0"/>
       </w:pPr>
-      <w:bookmarkStart w:id="5" w:name="h.ogx78tudiaso" w:colFirst="0" w:colLast="0"/>
-      <w:bookmarkEnd w:id="5"/>
+      <w:bookmarkStart w:id="4" w:name="h.ogx78tudiaso" w:colFirst="0" w:colLast="0"/>
+      <w:bookmarkEnd w:id="4"/>
     </w:p>
     <w:p>
       <w:pPr>
@@ -3369,13 +3367,13 @@
         </w:numPr>
         <w:ind w:hanging="360"/>
       </w:pPr>
-      <w:bookmarkStart w:id="6" w:name="h.tetmz64wmudq" w:colFirst="0" w:colLast="0"/>
-      <w:bookmarkStart w:id="7" w:name="_Toc442075510"/>
+      <w:bookmarkStart w:id="5" w:name="h.tetmz64wmudq" w:colFirst="0" w:colLast="0"/>
+      <w:bookmarkStart w:id="6" w:name="_Toc442075510"/>
+      <w:bookmarkEnd w:id="5"/>
+      <w:r>
+        <w:t>Purpose</w:t>
+      </w:r>
       <w:bookmarkEnd w:id="6"/>
-      <w:r>
-        <w:t>Purpose</w:t>
-      </w:r>
-      <w:bookmarkEnd w:id="7"/>
     </w:p>
     <w:p>
       <w:r>
@@ -3387,16 +3385,16 @@
         <w:pStyle w:val="Heading1"/>
         <w:contextualSpacing w:val="0"/>
       </w:pPr>
-      <w:bookmarkStart w:id="8" w:name="h.8z57ggq62opc" w:colFirst="0" w:colLast="0"/>
-      <w:bookmarkEnd w:id="8"/>
+      <w:bookmarkStart w:id="7" w:name="h.8z57ggq62opc" w:colFirst="0" w:colLast="0"/>
+      <w:bookmarkEnd w:id="7"/>
     </w:p>
     <w:p>
       <w:pPr>
         <w:pStyle w:val="Heading1"/>
         <w:contextualSpacing w:val="0"/>
       </w:pPr>
-      <w:bookmarkStart w:id="9" w:name="h.ji0ilfhf5fpd" w:colFirst="0" w:colLast="0"/>
-      <w:bookmarkEnd w:id="9"/>
+      <w:bookmarkStart w:id="8" w:name="h.ji0ilfhf5fpd" w:colFirst="0" w:colLast="0"/>
+      <w:bookmarkEnd w:id="8"/>
     </w:p>
     <w:p>
       <w:pPr>
@@ -3407,13 +3405,13 @@
         </w:numPr>
         <w:ind w:hanging="360"/>
       </w:pPr>
-      <w:bookmarkStart w:id="10" w:name="h.v8mqnrt8bb5k" w:colFirst="0" w:colLast="0"/>
-      <w:bookmarkStart w:id="11" w:name="_Toc442075511"/>
+      <w:bookmarkStart w:id="9" w:name="h.v8mqnrt8bb5k" w:colFirst="0" w:colLast="0"/>
+      <w:bookmarkStart w:id="10" w:name="_Toc442075511"/>
+      <w:bookmarkEnd w:id="9"/>
+      <w:r>
+        <w:t>References</w:t>
+      </w:r>
       <w:bookmarkEnd w:id="10"/>
-      <w:r>
-        <w:t>References</w:t>
-      </w:r>
-      <w:bookmarkEnd w:id="11"/>
     </w:p>
     <w:p/>
     <w:p>
@@ -3452,13 +3450,13 @@
         </w:numPr>
         <w:ind w:hanging="360"/>
       </w:pPr>
-      <w:bookmarkStart w:id="12" w:name="h.4999xtlgaiim" w:colFirst="0" w:colLast="0"/>
-      <w:bookmarkStart w:id="13" w:name="_Toc442075512"/>
+      <w:bookmarkStart w:id="11" w:name="h.4999xtlgaiim" w:colFirst="0" w:colLast="0"/>
+      <w:bookmarkStart w:id="12" w:name="_Toc442075512"/>
+      <w:bookmarkEnd w:id="11"/>
+      <w:r>
+        <w:t>Overall System Interconnects</w:t>
+      </w:r>
       <w:bookmarkEnd w:id="12"/>
-      <w:r>
-        <w:t>Overall System Interconnects</w:t>
-      </w:r>
-      <w:bookmarkEnd w:id="13"/>
     </w:p>
     <w:p>
       <w:pPr>
@@ -3467,6 +3465,7 @@
       <w:r>
         <w:rPr>
           <w:noProof/>
+          <w:lang w:val="en-CA" w:eastAsia="ja-JP"/>
         </w:rPr>
         <w:drawing>
           <wp:inline distT="19050" distB="19050" distL="19050" distR="19050">
@@ -3529,13 +3528,13 @@
         </w:numPr>
         <w:ind w:hanging="360"/>
       </w:pPr>
-      <w:bookmarkStart w:id="14" w:name="h.v6evsq3mewhv" w:colFirst="0" w:colLast="0"/>
-      <w:bookmarkStart w:id="15" w:name="_Toc442075513"/>
+      <w:bookmarkStart w:id="13" w:name="h.v6evsq3mewhv" w:colFirst="0" w:colLast="0"/>
+      <w:bookmarkStart w:id="14" w:name="_Toc442075513"/>
+      <w:bookmarkEnd w:id="13"/>
+      <w:r>
+        <w:t>Front End</w:t>
+      </w:r>
       <w:bookmarkEnd w:id="14"/>
-      <w:r>
-        <w:t>Front End</w:t>
-      </w:r>
-      <w:bookmarkEnd w:id="15"/>
     </w:p>
     <w:p>
       <w:pPr>
@@ -3546,18 +3545,13 @@
         </w:numPr>
         <w:ind w:left="900" w:hanging="360"/>
       </w:pPr>
-      <w:bookmarkStart w:id="16" w:name="h.w5v5ko2qu874" w:colFirst="0" w:colLast="0"/>
-      <w:bookmarkStart w:id="17" w:name="_Toc442075514"/>
+      <w:bookmarkStart w:id="15" w:name="h.w5v5ko2qu874" w:colFirst="0" w:colLast="0"/>
+      <w:bookmarkStart w:id="16" w:name="_Toc442075514"/>
+      <w:bookmarkEnd w:id="15"/>
+      <w:r>
+        <w:t>ParseXMLResponse Script</w:t>
+      </w:r>
       <w:bookmarkEnd w:id="16"/>
-      <w:proofErr w:type="spellStart"/>
-      <w:r>
-        <w:t>ParseXMLResponse</w:t>
-      </w:r>
-      <w:proofErr w:type="spellEnd"/>
-      <w:r>
-        <w:t xml:space="preserve"> Script</w:t>
-      </w:r>
-      <w:bookmarkEnd w:id="17"/>
     </w:p>
     <w:p>
       <w:r>
@@ -3623,6 +3617,7 @@
       <w:r>
         <w:rPr>
           <w:noProof/>
+          <w:lang w:val="en-CA" w:eastAsia="ja-JP"/>
         </w:rPr>
         <w:drawing>
           <wp:inline distT="114300" distB="114300" distL="114300" distR="114300">
@@ -3666,15 +3661,7 @@
         <w:jc w:val="center"/>
       </w:pPr>
       <w:r>
-        <w:t xml:space="preserve">Figure 4-1 - </w:t>
-      </w:r>
-      <w:proofErr w:type="spellStart"/>
-      <w:r>
-        <w:t>ParseXMLResponse</w:t>
-      </w:r>
-      <w:proofErr w:type="spellEnd"/>
-      <w:r>
-        <w:t xml:space="preserve"> Flowchart</w:t>
+        <w:t>Figure 4-1 - ParseXMLResponse Flowchart</w:t>
       </w:r>
     </w:p>
     <w:p>
@@ -3696,18 +3683,13 @@
         </w:numPr>
         <w:ind w:left="900" w:hanging="360"/>
       </w:pPr>
-      <w:bookmarkStart w:id="18" w:name="h.bxpbnevnq166" w:colFirst="0" w:colLast="0"/>
-      <w:bookmarkStart w:id="19" w:name="_Toc442075515"/>
+      <w:bookmarkStart w:id="17" w:name="h.bxpbnevnq166" w:colFirst="0" w:colLast="0"/>
+      <w:bookmarkStart w:id="18" w:name="_Toc442075515"/>
+      <w:bookmarkEnd w:id="17"/>
+      <w:r>
+        <w:t>LoadBrowser Script</w:t>
+      </w:r>
       <w:bookmarkEnd w:id="18"/>
-      <w:proofErr w:type="spellStart"/>
-      <w:r>
-        <w:t>LoadBrowser</w:t>
-      </w:r>
-      <w:proofErr w:type="spellEnd"/>
-      <w:r>
-        <w:t xml:space="preserve"> Script</w:t>
-      </w:r>
-      <w:bookmarkEnd w:id="19"/>
     </w:p>
     <w:p>
       <w:r>
@@ -3717,23 +3699,7 @@
         <w:t xml:space="preserve">Description: </w:t>
       </w:r>
       <w:r>
-        <w:t xml:space="preserve">Calls the </w:t>
-      </w:r>
-      <w:proofErr w:type="spellStart"/>
-      <w:r>
-        <w:t>RetrieveBrowserData.php</w:t>
-      </w:r>
-      <w:proofErr w:type="spellEnd"/>
-      <w:r>
-        <w:t xml:space="preserve"> Script to return an XML response and then passes that to the </w:t>
-      </w:r>
-      <w:proofErr w:type="spellStart"/>
-      <w:r>
-        <w:t>ParseXMLResponse</w:t>
-      </w:r>
-      <w:proofErr w:type="spellEnd"/>
-      <w:r>
-        <w:t xml:space="preserve"> Script</w:t>
+        <w:t>Calls the RetrieveBrowserData.php Script to return an XML response and then passes that to the ParseXMLResponse Script</w:t>
       </w:r>
     </w:p>
     <w:p>
@@ -3787,6 +3753,7 @@
       <w:r>
         <w:rPr>
           <w:noProof/>
+          <w:lang w:val="en-CA" w:eastAsia="ja-JP"/>
         </w:rPr>
         <w:drawing>
           <wp:inline distT="114300" distB="114300" distL="114300" distR="114300">
@@ -3830,15 +3797,7 @@
         <w:jc w:val="center"/>
       </w:pPr>
       <w:r>
-        <w:t xml:space="preserve">Figure 4-2 - </w:t>
-      </w:r>
-      <w:proofErr w:type="spellStart"/>
-      <w:r>
-        <w:t>LoadBrowser</w:t>
-      </w:r>
-      <w:proofErr w:type="spellEnd"/>
-      <w:r>
-        <w:t xml:space="preserve"> Flowchart</w:t>
+        <w:t>Figure 4-2 - LoadBrowser Flowchart</w:t>
       </w:r>
     </w:p>
     <w:p>
@@ -3846,8 +3805,8 @@
         <w:pStyle w:val="Heading2"/>
         <w:contextualSpacing w:val="0"/>
       </w:pPr>
-      <w:bookmarkStart w:id="20" w:name="h.u43dbm3cx93j" w:colFirst="0" w:colLast="0"/>
-      <w:bookmarkEnd w:id="20"/>
+      <w:bookmarkStart w:id="19" w:name="h.u43dbm3cx93j" w:colFirst="0" w:colLast="0"/>
+      <w:bookmarkEnd w:id="19"/>
     </w:p>
     <w:p>
       <w:pPr>
@@ -3878,18 +3837,13 @@
         </w:numPr>
         <w:ind w:left="900" w:hanging="360"/>
       </w:pPr>
-      <w:bookmarkStart w:id="21" w:name="h.1rkju0odjq2i" w:colFirst="0" w:colLast="0"/>
-      <w:bookmarkStart w:id="22" w:name="_Toc442075516"/>
+      <w:bookmarkStart w:id="20" w:name="h.1rkju0odjq2i" w:colFirst="0" w:colLast="0"/>
+      <w:bookmarkStart w:id="21" w:name="_Toc442075516"/>
+      <w:bookmarkEnd w:id="20"/>
+      <w:r>
+        <w:t>LoadLog Script</w:t>
+      </w:r>
       <w:bookmarkEnd w:id="21"/>
-      <w:proofErr w:type="spellStart"/>
-      <w:r>
-        <w:t>LoadLog</w:t>
-      </w:r>
-      <w:proofErr w:type="spellEnd"/>
-      <w:r>
-        <w:t xml:space="preserve"> Script</w:t>
-      </w:r>
-      <w:bookmarkEnd w:id="22"/>
     </w:p>
     <w:p>
       <w:r>
@@ -3899,23 +3853,7 @@
         <w:t xml:space="preserve">Description: </w:t>
       </w:r>
       <w:r>
-        <w:t xml:space="preserve">Calls the </w:t>
-      </w:r>
-      <w:proofErr w:type="spellStart"/>
-      <w:r>
-        <w:t>RetrieveBrowserData.php</w:t>
-      </w:r>
-      <w:proofErr w:type="spellEnd"/>
-      <w:r>
-        <w:t xml:space="preserve"> Script to return an XML response and then passes that to the </w:t>
-      </w:r>
-      <w:proofErr w:type="spellStart"/>
-      <w:r>
-        <w:t>ParseXMLResponse</w:t>
-      </w:r>
-      <w:proofErr w:type="spellEnd"/>
-      <w:r>
-        <w:t xml:space="preserve"> Script</w:t>
+        <w:t>Calls the RetrieveBrowserData.php Script to return an XML response and then passes that to the ParseXMLResponse Script</w:t>
       </w:r>
     </w:p>
     <w:p>
@@ -3969,6 +3907,7 @@
       <w:r>
         <w:rPr>
           <w:noProof/>
+          <w:lang w:val="en-CA" w:eastAsia="ja-JP"/>
         </w:rPr>
         <w:drawing>
           <wp:inline distT="114300" distB="114300" distL="114300" distR="114300">
@@ -4012,15 +3951,7 @@
         <w:jc w:val="center"/>
       </w:pPr>
       <w:r>
-        <w:t xml:space="preserve">Figure 4-3 - </w:t>
-      </w:r>
-      <w:proofErr w:type="spellStart"/>
-      <w:r>
-        <w:t>LoadLog</w:t>
-      </w:r>
-      <w:proofErr w:type="spellEnd"/>
-      <w:r>
-        <w:t xml:space="preserve"> Flowchart</w:t>
+        <w:t>Figure 4-3 - LoadLog Flowchart</w:t>
       </w:r>
     </w:p>
     <w:p>
@@ -4028,8 +3959,8 @@
         <w:pStyle w:val="Heading2"/>
         <w:contextualSpacing w:val="0"/>
       </w:pPr>
-      <w:bookmarkStart w:id="23" w:name="h.nil2xvbafu1k" w:colFirst="0" w:colLast="0"/>
-      <w:bookmarkEnd w:id="23"/>
+      <w:bookmarkStart w:id="22" w:name="h.nil2xvbafu1k" w:colFirst="0" w:colLast="0"/>
+      <w:bookmarkEnd w:id="22"/>
     </w:p>
     <w:p>
       <w:pPr>
@@ -4050,19 +3981,14 @@
         </w:numPr>
         <w:ind w:left="900" w:hanging="360"/>
       </w:pPr>
-      <w:bookmarkStart w:id="24" w:name="h.ojmjr5yyl1vh" w:colFirst="0" w:colLast="0"/>
-      <w:bookmarkStart w:id="25" w:name="_Toc442075517"/>
+      <w:bookmarkStart w:id="23" w:name="h.ojmjr5yyl1vh" w:colFirst="0" w:colLast="0"/>
+      <w:bookmarkStart w:id="24" w:name="_Toc442075517"/>
+      <w:bookmarkEnd w:id="23"/>
+      <w:r>
+        <w:lastRenderedPageBreak/>
+        <w:t>LoadItemData Script</w:t>
+      </w:r>
       <w:bookmarkEnd w:id="24"/>
-      <w:proofErr w:type="spellStart"/>
-      <w:r>
-        <w:lastRenderedPageBreak/>
-        <w:t>LoadItemData</w:t>
-      </w:r>
-      <w:proofErr w:type="spellEnd"/>
-      <w:r>
-        <w:t xml:space="preserve"> Script</w:t>
-      </w:r>
-      <w:bookmarkEnd w:id="25"/>
     </w:p>
     <w:p>
       <w:r>
@@ -4072,23 +3998,7 @@
         <w:t xml:space="preserve">Description: </w:t>
       </w:r>
       <w:r>
-        <w:t xml:space="preserve">Calls the </w:t>
-      </w:r>
-      <w:proofErr w:type="spellStart"/>
-      <w:r>
-        <w:t>RetrieveItemData.php</w:t>
-      </w:r>
-      <w:proofErr w:type="spellEnd"/>
-      <w:r>
-        <w:t xml:space="preserve"> Script to return an XML response and then passes that to the </w:t>
-      </w:r>
-      <w:proofErr w:type="spellStart"/>
-      <w:r>
-        <w:t>ParseXMLResponse</w:t>
-      </w:r>
-      <w:proofErr w:type="spellEnd"/>
-      <w:r>
-        <w:t xml:space="preserve"> Script</w:t>
+        <w:t>Calls the RetrieveItemData.php Script to return an XML response and then passes that to the ParseXMLResponse Script</w:t>
       </w:r>
     </w:p>
     <w:p>
@@ -4110,15 +4020,7 @@
         <w:t>Return Value:</w:t>
       </w:r>
       <w:r>
-        <w:t xml:space="preserve"> id=”</w:t>
-      </w:r>
-      <w:proofErr w:type="spellStart"/>
-      <w:r>
-        <w:t>Itemdata</w:t>
-      </w:r>
-      <w:proofErr w:type="spellEnd"/>
-      <w:r>
-        <w:t>”</w:t>
+        <w:t xml:space="preserve"> id=”Itemdata”</w:t>
       </w:r>
     </w:p>
     <w:p>
@@ -4150,6 +4052,7 @@
       <w:r>
         <w:rPr>
           <w:noProof/>
+          <w:lang w:val="en-CA" w:eastAsia="ja-JP"/>
         </w:rPr>
         <w:drawing>
           <wp:inline distT="114300" distB="114300" distL="114300" distR="114300">
@@ -4193,15 +4096,7 @@
         <w:jc w:val="center"/>
       </w:pPr>
       <w:r>
-        <w:t>Figure 4-4 -</w:t>
-      </w:r>
-      <w:proofErr w:type="spellStart"/>
-      <w:r>
-        <w:t>LoadItemData</w:t>
-      </w:r>
-      <w:proofErr w:type="spellEnd"/>
-      <w:r>
-        <w:t xml:space="preserve"> Flowchart</w:t>
+        <w:t>Figure 4-4 -LoadItemData Flowchart</w:t>
       </w:r>
     </w:p>
     <w:p>
@@ -4214,8 +4109,8 @@
         <w:pStyle w:val="Heading1"/>
         <w:contextualSpacing w:val="0"/>
       </w:pPr>
-      <w:bookmarkStart w:id="26" w:name="h.kbdwy9whrjhp" w:colFirst="0" w:colLast="0"/>
-      <w:bookmarkEnd w:id="26"/>
+      <w:bookmarkStart w:id="25" w:name="h.kbdwy9whrjhp" w:colFirst="0" w:colLast="0"/>
+      <w:bookmarkEnd w:id="25"/>
     </w:p>
     <w:p>
       <w:pPr>
@@ -4226,13 +4121,13 @@
         </w:numPr>
         <w:ind w:hanging="360"/>
       </w:pPr>
-      <w:bookmarkStart w:id="27" w:name="h.dwc4ak9vnjeo" w:colFirst="0" w:colLast="0"/>
-      <w:bookmarkStart w:id="28" w:name="_Toc442075518"/>
+      <w:bookmarkStart w:id="26" w:name="h.dwc4ak9vnjeo" w:colFirst="0" w:colLast="0"/>
+      <w:bookmarkStart w:id="27" w:name="_Toc442075518"/>
+      <w:bookmarkEnd w:id="26"/>
+      <w:r>
+        <w:t>Backend</w:t>
+      </w:r>
       <w:bookmarkEnd w:id="27"/>
-      <w:r>
-        <w:t>Backend</w:t>
-      </w:r>
-      <w:bookmarkEnd w:id="28"/>
     </w:p>
     <w:p>
       <w:pPr>
@@ -4243,18 +4138,13 @@
         </w:numPr>
         <w:ind w:left="900" w:hanging="360"/>
       </w:pPr>
-      <w:bookmarkStart w:id="29" w:name="h.3yxj9zartpo2" w:colFirst="0" w:colLast="0"/>
-      <w:bookmarkStart w:id="30" w:name="_Toc442075519"/>
+      <w:bookmarkStart w:id="28" w:name="h.3yxj9zartpo2" w:colFirst="0" w:colLast="0"/>
+      <w:bookmarkStart w:id="29" w:name="_Toc442075519"/>
+      <w:bookmarkEnd w:id="28"/>
+      <w:r>
+        <w:t>IMSBase Class</w:t>
+      </w:r>
       <w:bookmarkEnd w:id="29"/>
-      <w:proofErr w:type="spellStart"/>
-      <w:r>
-        <w:t>IMSBase</w:t>
-      </w:r>
-      <w:proofErr w:type="spellEnd"/>
-      <w:r>
-        <w:t xml:space="preserve"> Class</w:t>
-      </w:r>
-      <w:bookmarkEnd w:id="30"/>
     </w:p>
     <w:p>
       <w:pPr>
@@ -4265,23 +4155,13 @@
         </w:numPr>
         <w:ind w:left="1260" w:hanging="360"/>
       </w:pPr>
-      <w:bookmarkStart w:id="31" w:name="h.brg3e9nlfut1" w:colFirst="0" w:colLast="0"/>
-      <w:bookmarkStart w:id="32" w:name="_Toc442075520"/>
+      <w:bookmarkStart w:id="30" w:name="h.brg3e9nlfut1" w:colFirst="0" w:colLast="0"/>
+      <w:bookmarkStart w:id="31" w:name="_Toc442075520"/>
+      <w:bookmarkEnd w:id="30"/>
+      <w:r>
+        <w:t>IMSBase-&gt;VerifyData</w:t>
+      </w:r>
       <w:bookmarkEnd w:id="31"/>
-      <w:proofErr w:type="spellStart"/>
-      <w:r>
-        <w:t>IMSBase</w:t>
-      </w:r>
-      <w:proofErr w:type="spellEnd"/>
-      <w:r>
-        <w:t>-&gt;</w:t>
-      </w:r>
-      <w:proofErr w:type="spellStart"/>
-      <w:r>
-        <w:t>VerifyData</w:t>
-      </w:r>
-      <w:bookmarkEnd w:id="32"/>
-      <w:proofErr w:type="spellEnd"/>
     </w:p>
     <w:p>
       <w:r>
@@ -4308,22 +4188,7 @@
     <w:p>
       <w:r>
         <w:tab/>
-      </w:r>
-      <w:proofErr w:type="spellStart"/>
-      <w:r>
-        <w:t>RegEx</w:t>
-      </w:r>
-      <w:proofErr w:type="spellEnd"/>
-      <w:r>
-        <w:t xml:space="preserve"> - A string variable containing a </w:t>
-      </w:r>
-      <w:proofErr w:type="spellStart"/>
-      <w:r>
-        <w:t>RegEx</w:t>
-      </w:r>
-      <w:proofErr w:type="spellEnd"/>
-      <w:r>
-        <w:t xml:space="preserve"> pattern to check the data against.</w:t>
+        <w:t>RegEx - A string variable containing a RegEx pattern to check the data against.</w:t>
       </w:r>
     </w:p>
     <w:p>
@@ -4371,6 +4236,7 @@
       <w:r>
         <w:rPr>
           <w:noProof/>
+          <w:lang w:val="en-CA" w:eastAsia="ja-JP"/>
         </w:rPr>
         <w:drawing>
           <wp:inline distT="19050" distB="19050" distL="19050" distR="19050">
@@ -4414,23 +4280,7 @@
         <w:jc w:val="center"/>
       </w:pPr>
       <w:r>
-        <w:t xml:space="preserve">Figure 5-1 - </w:t>
-      </w:r>
-      <w:proofErr w:type="spellStart"/>
-      <w:r>
-        <w:t>IMSBase</w:t>
-      </w:r>
-      <w:proofErr w:type="spellEnd"/>
-      <w:r>
-        <w:t>-&gt;</w:t>
-      </w:r>
-      <w:proofErr w:type="spellStart"/>
-      <w:r>
-        <w:t>VerifyData</w:t>
-      </w:r>
-      <w:proofErr w:type="spellEnd"/>
-      <w:r>
-        <w:t xml:space="preserve"> Flow Chart</w:t>
+        <w:t>Figure 5-1 - IMSBase-&gt;VerifyData Flow Chart</w:t>
       </w:r>
     </w:p>
     <w:p>
@@ -4452,23 +4302,13 @@
         </w:numPr>
         <w:ind w:left="1260" w:hanging="360"/>
       </w:pPr>
-      <w:bookmarkStart w:id="33" w:name="h.3lpqn9qnpxrt" w:colFirst="0" w:colLast="0"/>
-      <w:bookmarkStart w:id="34" w:name="_Toc442075521"/>
+      <w:bookmarkStart w:id="32" w:name="h.3lpqn9qnpxrt" w:colFirst="0" w:colLast="0"/>
+      <w:bookmarkStart w:id="33" w:name="_Toc442075521"/>
+      <w:bookmarkEnd w:id="32"/>
+      <w:r>
+        <w:t>IMSBase-&gt;GenerateXMLResponse</w:t>
+      </w:r>
       <w:bookmarkEnd w:id="33"/>
-      <w:proofErr w:type="spellStart"/>
-      <w:r>
-        <w:t>IMSBase</w:t>
-      </w:r>
-      <w:proofErr w:type="spellEnd"/>
-      <w:r>
-        <w:t>-&gt;</w:t>
-      </w:r>
-      <w:proofErr w:type="spellStart"/>
-      <w:r>
-        <w:t>GenerateXMLResponse</w:t>
-      </w:r>
-      <w:bookmarkEnd w:id="34"/>
-      <w:proofErr w:type="spellEnd"/>
     </w:p>
     <w:p>
       <w:r>
@@ -4499,113 +4339,61 @@
     <w:p>
       <w:r>
         <w:tab/>
-      </w:r>
-      <w:proofErr w:type="spellStart"/>
-      <w:r>
-        <w:t>Status_array</w:t>
-      </w:r>
-      <w:proofErr w:type="spellEnd"/>
-      <w:r>
-        <w:t xml:space="preserve"> - An array that contains the status of the response within two members.</w:t>
+        <w:t>Status_array - An array that contains the status of the response within two members.</w:t>
       </w:r>
     </w:p>
     <w:p>
       <w:r>
         <w:tab/>
-      </w:r>
-      <w:proofErr w:type="spellStart"/>
-      <w:r>
-        <w:t>query_suggest_array</w:t>
-      </w:r>
-      <w:proofErr w:type="spellEnd"/>
-      <w:r>
-        <w:t xml:space="preserve"> - (Optional) An array that contains a list of suggestions for use with</w:t>
+        <w:t>query_suggest_array - (Optional) An array that contains a list of suggestions for use with</w:t>
       </w:r>
     </w:p>
     <w:p>
       <w:pPr>
         <w:ind w:left="720" w:firstLine="720"/>
       </w:pPr>
-      <w:proofErr w:type="gramStart"/>
-      <w:r>
-        <w:t>the</w:t>
-      </w:r>
-      <w:proofErr w:type="gramEnd"/>
-      <w:r>
-        <w:t xml:space="preserve"> autocomplete feature.</w:t>
+      <w:r>
+        <w:t>the autocomplete feature.</w:t>
       </w:r>
     </w:p>
     <w:p>
       <w:pPr>
         <w:ind w:left="720"/>
       </w:pPr>
-      <w:proofErr w:type="spellStart"/>
-      <w:r>
-        <w:t>q_access_array</w:t>
-      </w:r>
-      <w:proofErr w:type="spellEnd"/>
-      <w:r>
-        <w:t xml:space="preserve"> - (Optional) An array that contains the information of a single item for use</w:t>
+      <w:r>
+        <w:t>q_access_array - (Optional) An array that contains the information of a single item for use</w:t>
       </w:r>
     </w:p>
     <w:p>
       <w:pPr>
         <w:ind w:left="720" w:firstLine="720"/>
       </w:pPr>
-      <w:proofErr w:type="gramStart"/>
-      <w:r>
-        <w:t>in</w:t>
-      </w:r>
-      <w:proofErr w:type="gramEnd"/>
-      <w:r>
-        <w:t xml:space="preserve"> the quick access feature.</w:t>
+      <w:r>
+        <w:t>in the quick access feature.</w:t>
       </w:r>
     </w:p>
     <w:p>
       <w:pPr>
         <w:ind w:left="720"/>
       </w:pPr>
-      <w:proofErr w:type="spellStart"/>
-      <w:r>
-        <w:t>browser_array</w:t>
-      </w:r>
-      <w:proofErr w:type="spellEnd"/>
-      <w:r>
-        <w:t xml:space="preserve"> - (Optional) An array that contains browser data generated from the</w:t>
+      <w:r>
+        <w:t>browser_array - (Optional) An array that contains browser data generated from the</w:t>
       </w:r>
     </w:p>
     <w:p>
       <w:pPr>
         <w:ind w:left="720" w:firstLine="720"/>
       </w:pPr>
-      <w:proofErr w:type="spellStart"/>
-      <w:r>
-        <w:t>RetrieveBrowserData.php</w:t>
-      </w:r>
-      <w:proofErr w:type="spellEnd"/>
-      <w:r>
-        <w:t xml:space="preserve"> script.</w:t>
+      <w:r>
+        <w:t>RetrieveBrowserData.php script.</w:t>
       </w:r>
     </w:p>
     <w:p>
       <w:pPr>
         <w:ind w:left="720"/>
       </w:pPr>
-      <w:proofErr w:type="spellStart"/>
-      <w:r>
-        <w:t>log_array</w:t>
-      </w:r>
-      <w:proofErr w:type="spellEnd"/>
-      <w:r>
-        <w:t xml:space="preserve"> - (Optional) An array that contains the log data generated from the </w:t>
-      </w:r>
-      <w:proofErr w:type="spellStart"/>
-      <w:r>
-        <w:t>RetrieveLog.php</w:t>
-      </w:r>
-      <w:proofErr w:type="spellEnd"/>
-      <w:r>
-        <w:t xml:space="preserve"> script.</w:t>
+      <w:r>
+        <w:t>log_array - (Optional) An array that contains the log data generated from the RetrieveLog.php script.</w:t>
       </w:r>
     </w:p>
     <w:p>
@@ -4616,17 +4404,7 @@
         <w:t>Return Value</w:t>
       </w:r>
       <w:r>
-        <w:t xml:space="preserve">: A XML document is returned to </w:t>
-      </w:r>
-      <w:proofErr w:type="spellStart"/>
-      <w:proofErr w:type="gramStart"/>
-      <w:r>
-        <w:t>sent</w:t>
-      </w:r>
-      <w:proofErr w:type="spellEnd"/>
-      <w:proofErr w:type="gramEnd"/>
-      <w:r>
-        <w:t xml:space="preserve"> to the frontend.</w:t>
+        <w:t>: A XML document is returned to sent to the frontend.</w:t>
       </w:r>
     </w:p>
     <w:p>
@@ -4658,6 +4436,7 @@
       <w:r>
         <w:rPr>
           <w:noProof/>
+          <w:lang w:val="en-CA" w:eastAsia="ja-JP"/>
         </w:rPr>
         <w:drawing>
           <wp:inline distT="19050" distB="19050" distL="19050" distR="19050">
@@ -4701,23 +4480,7 @@
         <w:jc w:val="center"/>
       </w:pPr>
       <w:r>
-        <w:t xml:space="preserve">Figure 5-2 - </w:t>
-      </w:r>
-      <w:proofErr w:type="spellStart"/>
-      <w:r>
-        <w:t>IMSBase</w:t>
-      </w:r>
-      <w:proofErr w:type="spellEnd"/>
-      <w:r>
-        <w:t>-&gt;</w:t>
-      </w:r>
-      <w:proofErr w:type="spellStart"/>
-      <w:r>
-        <w:t>GenerateXMLResponse</w:t>
-      </w:r>
-      <w:proofErr w:type="spellEnd"/>
-      <w:r>
-        <w:t xml:space="preserve"> Flowchart</w:t>
+        <w:t>Figure 5-2 - IMSBase-&gt;GenerateXMLResponse Flowchart</w:t>
       </w:r>
     </w:p>
     <w:p>
@@ -4729,19 +4492,14 @@
         </w:numPr>
         <w:ind w:left="900" w:hanging="360"/>
       </w:pPr>
-      <w:bookmarkStart w:id="35" w:name="h.tzw7ysfupxr3" w:colFirst="0" w:colLast="0"/>
-      <w:bookmarkStart w:id="36" w:name="_Toc442075522"/>
+      <w:bookmarkStart w:id="34" w:name="h.tzw7ysfupxr3" w:colFirst="0" w:colLast="0"/>
+      <w:bookmarkStart w:id="35" w:name="_Toc442075522"/>
+      <w:bookmarkEnd w:id="34"/>
+      <w:r>
+        <w:lastRenderedPageBreak/>
+        <w:t>IMSLog Class</w:t>
+      </w:r>
       <w:bookmarkEnd w:id="35"/>
-      <w:proofErr w:type="spellStart"/>
-      <w:r>
-        <w:lastRenderedPageBreak/>
-        <w:t>IMSLog</w:t>
-      </w:r>
-      <w:proofErr w:type="spellEnd"/>
-      <w:r>
-        <w:t xml:space="preserve"> Class</w:t>
-      </w:r>
-      <w:bookmarkEnd w:id="36"/>
     </w:p>
     <w:p>
       <w:pPr>
@@ -4752,18 +4510,13 @@
         </w:numPr>
         <w:ind w:left="1260" w:hanging="360"/>
       </w:pPr>
-      <w:bookmarkStart w:id="37" w:name="h.vfhuehryovpb" w:colFirst="0" w:colLast="0"/>
-      <w:bookmarkStart w:id="38" w:name="_Toc442075523"/>
+      <w:bookmarkStart w:id="36" w:name="h.vfhuehryovpb" w:colFirst="0" w:colLast="0"/>
+      <w:bookmarkStart w:id="37" w:name="_Toc442075523"/>
+      <w:bookmarkEnd w:id="36"/>
+      <w:r>
+        <w:t>IMSLog-&gt;__construct</w:t>
+      </w:r>
       <w:bookmarkEnd w:id="37"/>
-      <w:proofErr w:type="spellStart"/>
-      <w:r>
-        <w:t>IMSLog</w:t>
-      </w:r>
-      <w:proofErr w:type="spellEnd"/>
-      <w:r>
-        <w:t>-&gt;__construct</w:t>
-      </w:r>
-      <w:bookmarkEnd w:id="38"/>
     </w:p>
     <w:p>
       <w:r>
@@ -4773,15 +4526,7 @@
         <w:t>Description</w:t>
       </w:r>
       <w:r>
-        <w:t xml:space="preserve">: Constructor for the </w:t>
-      </w:r>
-      <w:proofErr w:type="spellStart"/>
-      <w:r>
-        <w:t>IMSLog</w:t>
-      </w:r>
-      <w:proofErr w:type="spellEnd"/>
-      <w:r>
-        <w:t xml:space="preserve"> class. Sets the local file pointer to a passed or default location.</w:t>
+        <w:t>: Constructor for the IMSLog class. Sets the local file pointer to a passed or default location.</w:t>
       </w:r>
     </w:p>
     <w:p>
@@ -4845,6 +4590,7 @@
       <w:r>
         <w:rPr>
           <w:noProof/>
+          <w:lang w:val="en-CA" w:eastAsia="ja-JP"/>
         </w:rPr>
         <w:drawing>
           <wp:inline distT="19050" distB="19050" distL="19050" distR="19050">
@@ -4888,15 +4634,7 @@
         <w:jc w:val="center"/>
       </w:pPr>
       <w:r>
-        <w:t xml:space="preserve">Figure 5-3 - </w:t>
-      </w:r>
-      <w:proofErr w:type="spellStart"/>
-      <w:r>
-        <w:t>IMSLog</w:t>
-      </w:r>
-      <w:proofErr w:type="spellEnd"/>
-      <w:r>
-        <w:t>-&gt;__construct Flowchart</w:t>
+        <w:t>Figure 5-3 - IMSLog-&gt;__construct Flowchart</w:t>
       </w:r>
     </w:p>
     <w:p>
@@ -4912,9 +4650,9 @@
           <w:szCs w:val="28"/>
         </w:rPr>
       </w:pPr>
-      <w:bookmarkStart w:id="39" w:name="h.usjhen2atq4" w:colFirst="0" w:colLast="0"/>
-      <w:bookmarkStart w:id="40" w:name="_Toc442075524"/>
-      <w:bookmarkEnd w:id="39"/>
+      <w:bookmarkStart w:id="38" w:name="h.usjhen2atq4" w:colFirst="0" w:colLast="0"/>
+      <w:bookmarkStart w:id="39" w:name="_Toc442075524"/>
+      <w:bookmarkEnd w:id="38"/>
       <w:r>
         <w:br w:type="page"/>
       </w:r>
@@ -4928,21 +4666,11 @@
         </w:numPr>
         <w:ind w:left="1260" w:hanging="360"/>
       </w:pPr>
-      <w:proofErr w:type="spellStart"/>
       <w:r>
         <w:lastRenderedPageBreak/>
-        <w:t>IMSLog</w:t>
-      </w:r>
-      <w:proofErr w:type="spellEnd"/>
-      <w:r>
-        <w:t>-&gt;</w:t>
-      </w:r>
-      <w:proofErr w:type="spellStart"/>
-      <w:r>
-        <w:t>add_log</w:t>
-      </w:r>
-      <w:bookmarkEnd w:id="40"/>
-      <w:proofErr w:type="spellEnd"/>
+        <w:t>IMSLog-&gt;add_log</w:t>
+      </w:r>
+      <w:bookmarkEnd w:id="39"/>
     </w:p>
     <w:p>
       <w:r>
@@ -5019,6 +4747,7 @@
       <w:r>
         <w:rPr>
           <w:noProof/>
+          <w:lang w:val="en-CA" w:eastAsia="ja-JP"/>
         </w:rPr>
         <w:drawing>
           <wp:inline distT="19050" distB="19050" distL="19050" distR="19050">
@@ -5062,23 +4791,7 @@
         <w:jc w:val="center"/>
       </w:pPr>
       <w:r>
-        <w:t xml:space="preserve">Figure 5-4 - </w:t>
-      </w:r>
-      <w:proofErr w:type="spellStart"/>
-      <w:r>
-        <w:t>IMSLog</w:t>
-      </w:r>
-      <w:proofErr w:type="spellEnd"/>
-      <w:r>
-        <w:t>-&gt;</w:t>
-      </w:r>
-      <w:proofErr w:type="spellStart"/>
-      <w:r>
-        <w:t>add_log</w:t>
-      </w:r>
-      <w:proofErr w:type="spellEnd"/>
-      <w:r>
-        <w:t xml:space="preserve"> Flowchart</w:t>
+        <w:t>Figure 5-4 - IMSLog-&gt;add_log Flowchart</w:t>
       </w:r>
     </w:p>
     <w:p>
@@ -5110,23 +4823,13 @@
         </w:numPr>
         <w:ind w:left="1260" w:hanging="360"/>
       </w:pPr>
-      <w:bookmarkStart w:id="41" w:name="h.7rg39zdn83dc" w:colFirst="0" w:colLast="0"/>
-      <w:bookmarkStart w:id="42" w:name="_Toc442075525"/>
+      <w:bookmarkStart w:id="40" w:name="h.7rg39zdn83dc" w:colFirst="0" w:colLast="0"/>
+      <w:bookmarkStart w:id="41" w:name="_Toc442075525"/>
+      <w:bookmarkEnd w:id="40"/>
+      <w:r>
+        <w:t>IMSLog-&gt;read_log</w:t>
+      </w:r>
       <w:bookmarkEnd w:id="41"/>
-      <w:proofErr w:type="spellStart"/>
-      <w:r>
-        <w:t>IMSLog</w:t>
-      </w:r>
-      <w:proofErr w:type="spellEnd"/>
-      <w:r>
-        <w:t>-&gt;</w:t>
-      </w:r>
-      <w:proofErr w:type="spellStart"/>
-      <w:r>
-        <w:t>read_log</w:t>
-      </w:r>
-      <w:bookmarkEnd w:id="42"/>
-      <w:proofErr w:type="spellEnd"/>
     </w:p>
     <w:p>
       <w:r>
@@ -5166,23 +4869,7 @@
         <w:t>Return Value</w:t>
       </w:r>
       <w:r>
-        <w:t xml:space="preserve">: Passes the log entries to the </w:t>
-      </w:r>
-      <w:proofErr w:type="spellStart"/>
-      <w:r>
-        <w:t>IMSBase</w:t>
-      </w:r>
-      <w:proofErr w:type="spellEnd"/>
-      <w:r>
-        <w:t>-&gt;</w:t>
-      </w:r>
-      <w:proofErr w:type="spellStart"/>
-      <w:r>
-        <w:t>GenerateXMLResponse</w:t>
-      </w:r>
-      <w:proofErr w:type="spellEnd"/>
-      <w:r>
-        <w:t xml:space="preserve"> function.</w:t>
+        <w:t>: Passes the log entries to the IMSBase-&gt;GenerateXMLResponse function.</w:t>
       </w:r>
     </w:p>
     <w:p>
@@ -5224,6 +4911,7 @@
       <w:r>
         <w:rPr>
           <w:noProof/>
+          <w:lang w:val="en-CA" w:eastAsia="ja-JP"/>
         </w:rPr>
         <w:drawing>
           <wp:inline distT="19050" distB="19050" distL="19050" distR="19050">
@@ -5267,23 +4955,7 @@
         <w:jc w:val="center"/>
       </w:pPr>
       <w:r>
-        <w:t xml:space="preserve">Figure 5-5 - </w:t>
-      </w:r>
-      <w:proofErr w:type="spellStart"/>
-      <w:r>
-        <w:t>IMSLog</w:t>
-      </w:r>
-      <w:proofErr w:type="spellEnd"/>
-      <w:r>
-        <w:t>-&gt;</w:t>
-      </w:r>
-      <w:proofErr w:type="spellStart"/>
-      <w:r>
-        <w:t>read_log</w:t>
-      </w:r>
-      <w:proofErr w:type="spellEnd"/>
-      <w:r>
-        <w:t xml:space="preserve"> Flowchart</w:t>
+        <w:t>Figure 5-5 - IMSLog-&gt;read_log Flowchart</w:t>
       </w:r>
     </w:p>
     <w:p>
@@ -5305,18 +4977,13 @@
         </w:numPr>
         <w:ind w:left="900" w:hanging="360"/>
       </w:pPr>
-      <w:bookmarkStart w:id="43" w:name="h.ez32c5vanjy4" w:colFirst="0" w:colLast="0"/>
-      <w:bookmarkStart w:id="44" w:name="_Toc442075526"/>
+      <w:bookmarkStart w:id="42" w:name="h.ez32c5vanjy4" w:colFirst="0" w:colLast="0"/>
+      <w:bookmarkStart w:id="43" w:name="_Toc442075526"/>
+      <w:bookmarkEnd w:id="42"/>
+      <w:r>
+        <w:t>IMSSql Class</w:t>
+      </w:r>
       <w:bookmarkEnd w:id="43"/>
-      <w:proofErr w:type="spellStart"/>
-      <w:r>
-        <w:t>IMSSql</w:t>
-      </w:r>
-      <w:proofErr w:type="spellEnd"/>
-      <w:r>
-        <w:t xml:space="preserve"> Class</w:t>
-      </w:r>
-      <w:bookmarkEnd w:id="44"/>
     </w:p>
     <w:p>
       <w:pPr>
@@ -5327,18 +4994,13 @@
         </w:numPr>
         <w:ind w:left="1260" w:hanging="360"/>
       </w:pPr>
-      <w:bookmarkStart w:id="45" w:name="h.467pt7r4zl0t" w:colFirst="0" w:colLast="0"/>
-      <w:bookmarkStart w:id="46" w:name="_Toc442075527"/>
+      <w:bookmarkStart w:id="44" w:name="h.467pt7r4zl0t" w:colFirst="0" w:colLast="0"/>
+      <w:bookmarkStart w:id="45" w:name="_Toc442075527"/>
+      <w:bookmarkEnd w:id="44"/>
+      <w:r>
+        <w:t>IMSSql-&gt;__construct</w:t>
+      </w:r>
       <w:bookmarkEnd w:id="45"/>
-      <w:proofErr w:type="spellStart"/>
-      <w:r>
-        <w:t>IMSSql</w:t>
-      </w:r>
-      <w:proofErr w:type="spellEnd"/>
-      <w:r>
-        <w:t>-&gt;__construct</w:t>
-      </w:r>
-      <w:bookmarkEnd w:id="46"/>
     </w:p>
     <w:p>
       <w:r>
@@ -5348,15 +5010,7 @@
         <w:t>Description</w:t>
       </w:r>
       <w:r>
-        <w:t xml:space="preserve">: A constructor for the </w:t>
-      </w:r>
-      <w:proofErr w:type="spellStart"/>
-      <w:r>
-        <w:t>IMSSql</w:t>
-      </w:r>
-      <w:proofErr w:type="spellEnd"/>
-      <w:r>
-        <w:t xml:space="preserve"> class.  It sets local SQL server access variables then calls the connect function.</w:t>
+        <w:t>: A constructor for the IMSSql class.  It sets local SQL server access variables then calls the connect function.</w:t>
       </w:r>
     </w:p>
     <w:p>
@@ -5373,27 +5027,13 @@
     <w:p>
       <w:r>
         <w:tab/>
-      </w:r>
-      <w:proofErr w:type="gramStart"/>
-      <w:r>
-        <w:t>user</w:t>
-      </w:r>
-      <w:proofErr w:type="gramEnd"/>
-      <w:r>
-        <w:t xml:space="preserve"> - The username for logging into the SQL server.</w:t>
+        <w:t>user - The username for logging into the SQL server.</w:t>
       </w:r>
     </w:p>
     <w:p>
       <w:r>
         <w:tab/>
-      </w:r>
-      <w:proofErr w:type="gramStart"/>
-      <w:r>
-        <w:t>password</w:t>
-      </w:r>
-      <w:proofErr w:type="gramEnd"/>
-      <w:r>
-        <w:t xml:space="preserve"> - The password for logging into the SQL server.</w:t>
+        <w:t>password - The password for logging into the SQL server.</w:t>
       </w:r>
     </w:p>
     <w:p>
@@ -5404,15 +5044,7 @@
         <w:t>Return Value</w:t>
       </w:r>
       <w:r>
-        <w:t xml:space="preserve">: The result of </w:t>
-      </w:r>
-      <w:proofErr w:type="spellStart"/>
-      <w:r>
-        <w:t>IMSSql</w:t>
-      </w:r>
-      <w:proofErr w:type="spellEnd"/>
-      <w:r>
-        <w:t>-&gt;connect.</w:t>
+        <w:t>: The result of IMSSql-&gt;connect.</w:t>
       </w:r>
     </w:p>
     <w:p>
@@ -5445,6 +5077,7 @@
       <w:r>
         <w:rPr>
           <w:noProof/>
+          <w:lang w:val="en-CA" w:eastAsia="ja-JP"/>
         </w:rPr>
         <w:drawing>
           <wp:inline distT="19050" distB="19050" distL="19050" distR="19050">
@@ -5488,15 +5121,7 @@
         <w:jc w:val="center"/>
       </w:pPr>
       <w:r>
-        <w:t xml:space="preserve">Figure 5-6 - </w:t>
-      </w:r>
-      <w:proofErr w:type="spellStart"/>
-      <w:r>
-        <w:t>IMSSql</w:t>
-      </w:r>
-      <w:proofErr w:type="spellEnd"/>
-      <w:r>
-        <w:t>-&gt;__construct Flowchart</w:t>
+        <w:t>Figure 5-6 - IMSSql-&gt;__construct Flowchart</w:t>
       </w:r>
     </w:p>
     <w:p>
@@ -5505,8 +5130,8 @@
         <w:ind w:left="1440"/>
         <w:contextualSpacing w:val="0"/>
       </w:pPr>
-      <w:bookmarkStart w:id="47" w:name="h.72pfi0yh1axk" w:colFirst="0" w:colLast="0"/>
-      <w:bookmarkEnd w:id="47"/>
+      <w:bookmarkStart w:id="46" w:name="h.72pfi0yh1axk" w:colFirst="0" w:colLast="0"/>
+      <w:bookmarkEnd w:id="46"/>
     </w:p>
     <w:p>
       <w:r>
@@ -5519,8 +5144,8 @@
         <w:ind w:left="1440"/>
         <w:contextualSpacing w:val="0"/>
       </w:pPr>
-      <w:bookmarkStart w:id="48" w:name="h.4jjckdmoek7k" w:colFirst="0" w:colLast="0"/>
-      <w:bookmarkEnd w:id="48"/>
+      <w:bookmarkStart w:id="47" w:name="h.4jjckdmoek7k" w:colFirst="0" w:colLast="0"/>
+      <w:bookmarkEnd w:id="47"/>
     </w:p>
     <w:p>
       <w:pPr>
@@ -5531,18 +5156,13 @@
         </w:numPr>
         <w:ind w:left="1260" w:hanging="360"/>
       </w:pPr>
-      <w:bookmarkStart w:id="49" w:name="h.jucouh4iqux7" w:colFirst="0" w:colLast="0"/>
-      <w:bookmarkStart w:id="50" w:name="_Toc442075528"/>
+      <w:bookmarkStart w:id="48" w:name="h.jucouh4iqux7" w:colFirst="0" w:colLast="0"/>
+      <w:bookmarkStart w:id="49" w:name="_Toc442075528"/>
+      <w:bookmarkEnd w:id="48"/>
+      <w:r>
+        <w:t>IMSSql-&gt;connect</w:t>
+      </w:r>
       <w:bookmarkEnd w:id="49"/>
-      <w:proofErr w:type="spellStart"/>
-      <w:r>
-        <w:t>IMSSql</w:t>
-      </w:r>
-      <w:proofErr w:type="spellEnd"/>
-      <w:r>
-        <w:t>-&gt;connect</w:t>
-      </w:r>
-      <w:bookmarkEnd w:id="50"/>
     </w:p>
     <w:p>
       <w:r>
@@ -5574,15 +5194,7 @@
         <w:t>Return Value</w:t>
       </w:r>
       <w:r>
-        <w:t xml:space="preserve">: </w:t>
-      </w:r>
-      <w:proofErr w:type="spellStart"/>
-      <w:r>
-        <w:t>PDOException</w:t>
-      </w:r>
-      <w:proofErr w:type="spellEnd"/>
-      <w:r>
-        <w:t xml:space="preserve"> if PDO creation was unsuccessful, otherwise nothing.</w:t>
+        <w:t>: PDOException if PDO creation was unsuccessful, otherwise nothing.</w:t>
       </w:r>
     </w:p>
     <w:p>
@@ -5614,6 +5226,7 @@
       <w:r>
         <w:rPr>
           <w:noProof/>
+          <w:lang w:val="en-CA" w:eastAsia="ja-JP"/>
         </w:rPr>
         <w:drawing>
           <wp:inline distT="19050" distB="19050" distL="19050" distR="19050">
@@ -5657,15 +5270,7 @@
         <w:jc w:val="center"/>
       </w:pPr>
       <w:r>
-        <w:t xml:space="preserve">Figure 5-7 - </w:t>
-      </w:r>
-      <w:proofErr w:type="spellStart"/>
-      <w:r>
-        <w:t>IMSSql</w:t>
-      </w:r>
-      <w:proofErr w:type="spellEnd"/>
-      <w:r>
-        <w:t>-&gt;connect Flowchart</w:t>
+        <w:t>Figure 5-7 - IMSSql-&gt;connect Flowchart</w:t>
       </w:r>
     </w:p>
     <w:p>
@@ -5692,18 +5297,13 @@
         </w:numPr>
         <w:ind w:left="1260" w:hanging="360"/>
       </w:pPr>
-      <w:bookmarkStart w:id="51" w:name="h.jtoa3fo60wfk" w:colFirst="0" w:colLast="0"/>
-      <w:bookmarkStart w:id="52" w:name="_Toc442075529"/>
+      <w:bookmarkStart w:id="50" w:name="h.jtoa3fo60wfk" w:colFirst="0" w:colLast="0"/>
+      <w:bookmarkStart w:id="51" w:name="_Toc442075529"/>
+      <w:bookmarkEnd w:id="50"/>
+      <w:r>
+        <w:t>IMSSql-&gt;command</w:t>
+      </w:r>
       <w:bookmarkEnd w:id="51"/>
-      <w:proofErr w:type="spellStart"/>
-      <w:r>
-        <w:t>IMSSql</w:t>
-      </w:r>
-      <w:proofErr w:type="spellEnd"/>
-      <w:r>
-        <w:t>-&gt;command</w:t>
-      </w:r>
-      <w:bookmarkEnd w:id="52"/>
     </w:p>
     <w:p>
       <w:r>
@@ -5724,15 +5324,7 @@
         <w:t>Inputs</w:t>
       </w:r>
       <w:r>
-        <w:t xml:space="preserve">: </w:t>
-      </w:r>
-      <w:proofErr w:type="spellStart"/>
-      <w:r>
-        <w:t>sql_command</w:t>
-      </w:r>
-      <w:proofErr w:type="spellEnd"/>
-      <w:r>
-        <w:t>: A SQL command string.</w:t>
+        <w:t>: sql_command: A SQL command string.</w:t>
       </w:r>
     </w:p>
     <w:p>
@@ -5743,15 +5335,7 @@
         <w:t>Return Value</w:t>
       </w:r>
       <w:r>
-        <w:t xml:space="preserve">: A </w:t>
-      </w:r>
-      <w:proofErr w:type="spellStart"/>
-      <w:r>
-        <w:t>PDOException</w:t>
-      </w:r>
-      <w:proofErr w:type="spellEnd"/>
-      <w:r>
-        <w:t xml:space="preserve"> error is thrown if an error occurs, otherwise nothing.</w:t>
+        <w:t>: A PDOException error is thrown if an error occurs, otherwise nothing.</w:t>
       </w:r>
     </w:p>
     <w:p>
@@ -5783,6 +5367,7 @@
       <w:r>
         <w:rPr>
           <w:noProof/>
+          <w:lang w:val="en-CA" w:eastAsia="ja-JP"/>
         </w:rPr>
         <w:drawing>
           <wp:inline distT="19050" distB="19050" distL="19050" distR="19050">
@@ -5826,15 +5411,7 @@
         <w:jc w:val="center"/>
       </w:pPr>
       <w:r>
-        <w:t xml:space="preserve">Figure 5-8 - </w:t>
-      </w:r>
-      <w:proofErr w:type="spellStart"/>
-      <w:r>
-        <w:t>IMSSql</w:t>
-      </w:r>
-      <w:proofErr w:type="spellEnd"/>
-      <w:r>
-        <w:t>-&gt;command Flowchart</w:t>
+        <w:t>Figure 5-8 - IMSSql-&gt;command Flowchart</w:t>
       </w:r>
     </w:p>
     <w:p>
@@ -5866,18 +5443,13 @@
         </w:numPr>
         <w:ind w:left="1260" w:hanging="360"/>
       </w:pPr>
-      <w:bookmarkStart w:id="53" w:name="h.czm9hxj139rl" w:colFirst="0" w:colLast="0"/>
-      <w:bookmarkStart w:id="54" w:name="_Toc442075530"/>
+      <w:bookmarkStart w:id="52" w:name="h.czm9hxj139rl" w:colFirst="0" w:colLast="0"/>
+      <w:bookmarkStart w:id="53" w:name="_Toc442075530"/>
+      <w:bookmarkEnd w:id="52"/>
+      <w:r>
+        <w:t>IMSSql-&gt;prepare</w:t>
+      </w:r>
       <w:bookmarkEnd w:id="53"/>
-      <w:proofErr w:type="spellStart"/>
-      <w:r>
-        <w:t>IMSSql</w:t>
-      </w:r>
-      <w:proofErr w:type="spellEnd"/>
-      <w:r>
-        <w:t>-&gt;prepare</w:t>
-      </w:r>
-      <w:bookmarkEnd w:id="54"/>
     </w:p>
     <w:p>
       <w:r>
@@ -5898,15 +5470,7 @@
         <w:t>Input</w:t>
       </w:r>
       <w:r>
-        <w:t xml:space="preserve">: </w:t>
-      </w:r>
-      <w:proofErr w:type="spellStart"/>
-      <w:r>
-        <w:t>SQLStatment</w:t>
-      </w:r>
-      <w:proofErr w:type="spellEnd"/>
-      <w:r>
-        <w:t xml:space="preserve"> - A string containing a SQL statement used to create the PDO::prepare object.</w:t>
+        <w:t>: SQLStatment - A string containing a SQL statement used to create the PDO::prepare object.</w:t>
       </w:r>
     </w:p>
     <w:p>
@@ -5917,15 +5481,7 @@
         <w:t>Return Value</w:t>
       </w:r>
       <w:r>
-        <w:t xml:space="preserve">: A </w:t>
-      </w:r>
-      <w:proofErr w:type="spellStart"/>
-      <w:r>
-        <w:t>PDOExecption</w:t>
-      </w:r>
-      <w:proofErr w:type="spellEnd"/>
-      <w:r>
-        <w:t xml:space="preserve"> is thrown on error otherwise a PDO::prepare object is returned.</w:t>
+        <w:t>: A PDOExecption is thrown on error otherwise a PDO::prepare object is returned.</w:t>
       </w:r>
     </w:p>
     <w:p>
@@ -5957,6 +5513,7 @@
       <w:r>
         <w:rPr>
           <w:noProof/>
+          <w:lang w:val="en-CA" w:eastAsia="ja-JP"/>
         </w:rPr>
         <w:drawing>
           <wp:inline distT="19050" distB="19050" distL="19050" distR="19050">
@@ -6000,15 +5557,7 @@
         <w:jc w:val="center"/>
       </w:pPr>
       <w:r>
-        <w:t xml:space="preserve">Figure 5-9 - </w:t>
-      </w:r>
-      <w:proofErr w:type="spellStart"/>
-      <w:r>
-        <w:t>IMSSql</w:t>
-      </w:r>
-      <w:proofErr w:type="spellEnd"/>
-      <w:r>
-        <w:t>-&gt;prepare</w:t>
+        <w:t>Figure 5-9 - IMSSql-&gt;prepare</w:t>
       </w:r>
     </w:p>
     <w:p>
@@ -6040,18 +5589,13 @@
         </w:numPr>
         <w:ind w:left="1260" w:hanging="360"/>
       </w:pPr>
-      <w:bookmarkStart w:id="55" w:name="h.ghq0qckrf8wp" w:colFirst="0" w:colLast="0"/>
-      <w:bookmarkStart w:id="56" w:name="_Toc442075531"/>
+      <w:bookmarkStart w:id="54" w:name="h.ghq0qckrf8wp" w:colFirst="0" w:colLast="0"/>
+      <w:bookmarkStart w:id="55" w:name="_Toc442075531"/>
+      <w:bookmarkEnd w:id="54"/>
+      <w:r>
+        <w:t>IMSSql-&gt;exists</w:t>
+      </w:r>
       <w:bookmarkEnd w:id="55"/>
-      <w:proofErr w:type="spellStart"/>
-      <w:r>
-        <w:t>IMSSql</w:t>
-      </w:r>
-      <w:proofErr w:type="spellEnd"/>
-      <w:r>
-        <w:t>-&gt;exists</w:t>
-      </w:r>
-      <w:bookmarkEnd w:id="56"/>
     </w:p>
     <w:p>
       <w:r>
@@ -6076,27 +5620,13 @@
       </w:r>
       <w:r>
         <w:tab/>
-      </w:r>
-      <w:proofErr w:type="spellStart"/>
-      <w:r>
-        <w:t>partNumber</w:t>
-      </w:r>
-      <w:proofErr w:type="spellEnd"/>
-      <w:r>
-        <w:t xml:space="preserve"> - The item to look for in the database table.</w:t>
+        <w:t>partNumber - The item to look for in the database table.</w:t>
       </w:r>
     </w:p>
     <w:p>
       <w:r>
         <w:tab/>
-      </w:r>
-      <w:proofErr w:type="gramStart"/>
-      <w:r>
-        <w:t>table</w:t>
-      </w:r>
-      <w:proofErr w:type="gramEnd"/>
-      <w:r>
-        <w:t xml:space="preserve"> - The SQL table to look in.</w:t>
+        <w:t>table - The SQL table to look in.</w:t>
       </w:r>
     </w:p>
     <w:p>
@@ -6140,6 +5670,7 @@
       <w:r>
         <w:rPr>
           <w:noProof/>
+          <w:lang w:val="en-CA" w:eastAsia="ja-JP"/>
         </w:rPr>
         <w:drawing>
           <wp:inline distT="19050" distB="19050" distL="19050" distR="19050">
@@ -6183,15 +5714,7 @@
         <w:jc w:val="center"/>
       </w:pPr>
       <w:r>
-        <w:t xml:space="preserve">Figure 5-10 - </w:t>
-      </w:r>
-      <w:proofErr w:type="spellStart"/>
-      <w:r>
-        <w:t>IMSSql</w:t>
-      </w:r>
-      <w:proofErr w:type="spellEnd"/>
-      <w:r>
-        <w:t>-&gt;exists Flowchart</w:t>
+        <w:t>Figure 5-10 - IMSSql-&gt;exists Flowchart</w:t>
       </w:r>
     </w:p>
     <w:p>
@@ -6213,14 +5736,14 @@
         </w:numPr>
         <w:ind w:left="900" w:hanging="360"/>
       </w:pPr>
-      <w:bookmarkStart w:id="57" w:name="h.4ufk0s76ctlg" w:colFirst="0" w:colLast="0"/>
-      <w:bookmarkStart w:id="58" w:name="_Toc442075532"/>
-      <w:bookmarkEnd w:id="57"/>
+      <w:bookmarkStart w:id="56" w:name="h.4ufk0s76ctlg" w:colFirst="0" w:colLast="0"/>
+      <w:bookmarkStart w:id="57" w:name="_Toc442075532"/>
+      <w:bookmarkEnd w:id="56"/>
       <w:r>
         <w:lastRenderedPageBreak/>
         <w:t>Base Scripts</w:t>
       </w:r>
-      <w:bookmarkEnd w:id="58"/>
+      <w:bookmarkEnd w:id="57"/>
     </w:p>
     <w:p>
       <w:pPr>
@@ -6231,15 +5754,13 @@
         </w:numPr>
         <w:ind w:left="1260" w:hanging="360"/>
       </w:pPr>
-      <w:bookmarkStart w:id="59" w:name="h.k56fywgywi61" w:colFirst="0" w:colLast="0"/>
-      <w:bookmarkStart w:id="60" w:name="_Toc442075533"/>
+      <w:bookmarkStart w:id="58" w:name="h.k56fywgywi61" w:colFirst="0" w:colLast="0"/>
+      <w:bookmarkStart w:id="59" w:name="_Toc442075533"/>
+      <w:bookmarkEnd w:id="58"/>
+      <w:r>
+        <w:t>CreateNewItem</w:t>
+      </w:r>
       <w:bookmarkEnd w:id="59"/>
-      <w:proofErr w:type="spellStart"/>
-      <w:r>
-        <w:t>CreateNewItem</w:t>
-      </w:r>
-      <w:bookmarkEnd w:id="60"/>
-      <w:proofErr w:type="spellEnd"/>
     </w:p>
     <w:p>
       <w:r>
@@ -6249,15 +5770,7 @@
         <w:t>Description</w:t>
       </w:r>
       <w:r>
-        <w:t xml:space="preserve">: Create a new item in the SQL database in the </w:t>
-      </w:r>
-      <w:proofErr w:type="spellStart"/>
-      <w:r>
-        <w:t>dbo.Inventory</w:t>
-      </w:r>
-      <w:proofErr w:type="spellEnd"/>
-      <w:r>
-        <w:t xml:space="preserve"> table.</w:t>
+        <w:t>: Create a new item in the SQL database in the dbo.Inventory table.</w:t>
       </w:r>
     </w:p>
     <w:p>
@@ -6274,14 +5787,7 @@
     <w:p>
       <w:r>
         <w:tab/>
-      </w:r>
-      <w:proofErr w:type="spellStart"/>
-      <w:r>
-        <w:t>PartNumber</w:t>
-      </w:r>
-      <w:proofErr w:type="spellEnd"/>
-      <w:r>
-        <w:t xml:space="preserve"> - The part number of the item being created.</w:t>
+        <w:t>PartNumber - The part number of the item being created.</w:t>
       </w:r>
     </w:p>
     <w:p>
@@ -6314,6 +5820,7 @@
       <w:r>
         <w:rPr>
           <w:noProof/>
+          <w:lang w:val="en-CA" w:eastAsia="ja-JP"/>
         </w:rPr>
         <w:drawing>
           <wp:inline distT="19050" distB="19050" distL="19050" distR="19050">
@@ -6357,15 +5864,7 @@
         <w:jc w:val="center"/>
       </w:pPr>
       <w:r>
-        <w:t xml:space="preserve">Figure 5-11 - </w:t>
-      </w:r>
-      <w:proofErr w:type="spellStart"/>
-      <w:r>
-        <w:t>CreateNewItem.php</w:t>
-      </w:r>
-      <w:proofErr w:type="spellEnd"/>
-      <w:r>
-        <w:t xml:space="preserve"> Flowchart</w:t>
+        <w:t>Figure 5-11 - CreateNewItem.php Flowchart</w:t>
       </w:r>
     </w:p>
     <w:p/>
@@ -6378,16 +5877,14 @@
         </w:numPr>
         <w:ind w:left="1260" w:hanging="360"/>
       </w:pPr>
-      <w:bookmarkStart w:id="61" w:name="h.gtf2cmib7ltd" w:colFirst="0" w:colLast="0"/>
-      <w:bookmarkStart w:id="62" w:name="_Toc442075534"/>
-      <w:bookmarkEnd w:id="61"/>
-      <w:proofErr w:type="spellStart"/>
+      <w:bookmarkStart w:id="60" w:name="h.gtf2cmib7ltd" w:colFirst="0" w:colLast="0"/>
+      <w:bookmarkStart w:id="61" w:name="_Toc442075534"/>
+      <w:bookmarkEnd w:id="60"/>
       <w:r>
         <w:lastRenderedPageBreak/>
         <w:t>RetrieveBrowserData</w:t>
       </w:r>
-      <w:bookmarkEnd w:id="62"/>
-      <w:proofErr w:type="spellEnd"/>
+      <w:bookmarkEnd w:id="61"/>
     </w:p>
     <w:p>
       <w:r>
@@ -6414,27 +5911,13 @@
     <w:p>
       <w:r>
         <w:tab/>
-      </w:r>
-      <w:proofErr w:type="spellStart"/>
-      <w:r>
-        <w:t>SortColumn</w:t>
-      </w:r>
-      <w:proofErr w:type="spellEnd"/>
-      <w:r>
-        <w:t xml:space="preserve"> - A string containing the name of column to sort.</w:t>
+        <w:t>SortColumn - A string containing the name of column to sort.</w:t>
       </w:r>
     </w:p>
     <w:p>
       <w:r>
         <w:tab/>
-      </w:r>
-      <w:proofErr w:type="spellStart"/>
-      <w:r>
-        <w:t>SortDirection</w:t>
-      </w:r>
-      <w:proofErr w:type="spellEnd"/>
-      <w:r>
-        <w:t xml:space="preserve"> - A string containing ASC or DESC used to specify the sort direction.</w:t>
+        <w:t>SortDirection - A string containing ASC or DESC used to specify the sort direction.</w:t>
       </w:r>
     </w:p>
     <w:p>
@@ -6483,6 +5966,7 @@
       <w:r>
         <w:rPr>
           <w:noProof/>
+          <w:lang w:val="en-CA" w:eastAsia="ja-JP"/>
         </w:rPr>
         <w:drawing>
           <wp:inline distT="19050" distB="19050" distL="19050" distR="19050">
@@ -6526,15 +6010,7 @@
         <w:jc w:val="center"/>
       </w:pPr>
       <w:r>
-        <w:t xml:space="preserve">Figure 5-12 - </w:t>
-      </w:r>
-      <w:proofErr w:type="spellStart"/>
-      <w:r>
-        <w:t>RetrieveBrowserData.php</w:t>
-      </w:r>
-      <w:proofErr w:type="spellEnd"/>
-      <w:r>
-        <w:t xml:space="preserve"> Flowchart</w:t>
+        <w:t>Figure 5-12 - RetrieveBrowserData.php Flowchart</w:t>
       </w:r>
     </w:p>
     <w:p>
@@ -6551,16 +6027,14 @@
         </w:numPr>
         <w:ind w:left="1260" w:hanging="360"/>
       </w:pPr>
-      <w:bookmarkStart w:id="63" w:name="h.rx2fpeuimvof" w:colFirst="0" w:colLast="0"/>
-      <w:bookmarkStart w:id="64" w:name="_Toc442075535"/>
-      <w:bookmarkEnd w:id="63"/>
-      <w:proofErr w:type="spellStart"/>
+      <w:bookmarkStart w:id="62" w:name="h.rx2fpeuimvof" w:colFirst="0" w:colLast="0"/>
+      <w:bookmarkStart w:id="63" w:name="_Toc442075535"/>
+      <w:bookmarkEnd w:id="62"/>
       <w:r>
         <w:lastRenderedPageBreak/>
         <w:t>RetrieveItemData</w:t>
       </w:r>
-      <w:bookmarkEnd w:id="64"/>
-      <w:proofErr w:type="spellEnd"/>
+      <w:bookmarkEnd w:id="63"/>
     </w:p>
     <w:p>
       <w:r>
@@ -6591,14 +6065,7 @@
     <w:p>
       <w:r>
         <w:tab/>
-      </w:r>
-      <w:proofErr w:type="spellStart"/>
-      <w:r>
-        <w:t>PartNumber</w:t>
-      </w:r>
-      <w:proofErr w:type="spellEnd"/>
-      <w:r>
-        <w:t xml:space="preserve"> - A string containing the part number to retrieve data for.</w:t>
+        <w:t>PartNumber - A string containing the part number to retrieve data for.</w:t>
       </w:r>
     </w:p>
     <w:p>
@@ -6642,6 +6109,7 @@
       <w:r>
         <w:rPr>
           <w:noProof/>
+          <w:lang w:val="en-CA" w:eastAsia="ja-JP"/>
         </w:rPr>
         <w:drawing>
           <wp:inline distT="19050" distB="19050" distL="19050" distR="19050">
@@ -6685,15 +6153,7 @@
         <w:jc w:val="center"/>
       </w:pPr>
       <w:r>
-        <w:t xml:space="preserve">Figure 5-13 - </w:t>
-      </w:r>
-      <w:proofErr w:type="spellStart"/>
-      <w:r>
-        <w:t>RetrieveItemData.php</w:t>
-      </w:r>
-      <w:proofErr w:type="spellEnd"/>
-      <w:r>
-        <w:t xml:space="preserve"> Flowchart</w:t>
+        <w:t>Figure 5-13 - RetrieveItemData.php Flowchart</w:t>
       </w:r>
     </w:p>
     <w:p>
@@ -6710,16 +6170,14 @@
         </w:numPr>
         <w:ind w:left="1260" w:hanging="360"/>
       </w:pPr>
-      <w:bookmarkStart w:id="65" w:name="h.veinozuh8n35" w:colFirst="0" w:colLast="0"/>
-      <w:bookmarkStart w:id="66" w:name="_Toc442075536"/>
-      <w:bookmarkEnd w:id="65"/>
-      <w:proofErr w:type="spellStart"/>
+      <w:bookmarkStart w:id="64" w:name="h.veinozuh8n35" w:colFirst="0" w:colLast="0"/>
+      <w:bookmarkStart w:id="65" w:name="_Toc442075536"/>
+      <w:bookmarkEnd w:id="64"/>
       <w:r>
         <w:lastRenderedPageBreak/>
         <w:t>RetrieveLog</w:t>
       </w:r>
-      <w:bookmarkEnd w:id="66"/>
-      <w:proofErr w:type="spellEnd"/>
+      <w:bookmarkEnd w:id="65"/>
     </w:p>
     <w:p>
       <w:r>
@@ -6744,32 +6202,17 @@
       </w:r>
     </w:p>
     <w:p>
-      <w:r>
-        <w:tab/>
-      </w:r>
-      <w:proofErr w:type="spellStart"/>
-      <w:r>
-        <w:t>LogLevel</w:t>
-      </w:r>
-      <w:proofErr w:type="spellEnd"/>
-      <w:r>
-        <w:t xml:space="preserve"> - A string containing the log level requested, can be Information, Error, Warning,</w:t>
-      </w:r>
-    </w:p>
-    <w:p>
-      <w:pPr>
-        <w:ind w:firstLine="720"/>
-      </w:pPr>
+      <w:pPr>
+        <w:ind w:left="720"/>
+      </w:pPr>
+      <w:r>
+        <w:t>LogLevel - A string containing the log level requested, can be Information, Error, Warning,</w:t>
+      </w:r>
       <w:r>
         <w:t xml:space="preserve"> </w:t>
       </w:r>
-      <w:proofErr w:type="gramStart"/>
-      <w:r>
-        <w:t>or</w:t>
-      </w:r>
-      <w:proofErr w:type="gramEnd"/>
-      <w:r>
-        <w:t xml:space="preserve"> Debug.</w:t>
+      <w:r>
+        <w:t>or Debug.</w:t>
       </w:r>
     </w:p>
     <w:p>
@@ -6813,6 +6256,7 @@
       <w:r>
         <w:rPr>
           <w:noProof/>
+          <w:lang w:val="en-CA" w:eastAsia="ja-JP"/>
         </w:rPr>
         <w:drawing>
           <wp:inline distT="19050" distB="19050" distL="19050" distR="19050">
@@ -6856,15 +6300,7 @@
         <w:jc w:val="center"/>
       </w:pPr>
       <w:r>
-        <w:t xml:space="preserve">Figure 5-14 - </w:t>
-      </w:r>
-      <w:proofErr w:type="spellStart"/>
-      <w:r>
-        <w:t>RetrieveLog.php</w:t>
-      </w:r>
-      <w:proofErr w:type="spellEnd"/>
-      <w:r>
-        <w:t xml:space="preserve"> Flowchart</w:t>
+        <w:t>Figure 5-14 - RetrieveLog.php Flowchart</w:t>
       </w:r>
     </w:p>
     <w:p>
@@ -6881,16 +6317,14 @@
         </w:numPr>
         <w:ind w:left="1260" w:hanging="360"/>
       </w:pPr>
-      <w:bookmarkStart w:id="67" w:name="h.zcc3bawn83ov" w:colFirst="0" w:colLast="0"/>
-      <w:bookmarkStart w:id="68" w:name="_Toc442075537"/>
-      <w:bookmarkEnd w:id="67"/>
-      <w:proofErr w:type="spellStart"/>
+      <w:bookmarkStart w:id="66" w:name="h.zcc3bawn83ov" w:colFirst="0" w:colLast="0"/>
+      <w:bookmarkStart w:id="67" w:name="_Toc442075537"/>
+      <w:bookmarkEnd w:id="66"/>
       <w:r>
         <w:lastRenderedPageBreak/>
         <w:t>AddNewClassData</w:t>
       </w:r>
-      <w:bookmarkEnd w:id="68"/>
-      <w:proofErr w:type="spellEnd"/>
+      <w:bookmarkEnd w:id="67"/>
     </w:p>
     <w:p>
       <w:r>
@@ -6900,33 +6334,18 @@
         <w:t>Description</w:t>
       </w:r>
       <w:r>
-        <w:t xml:space="preserve">: Add a new Record into the </w:t>
-      </w:r>
-      <w:proofErr w:type="spellStart"/>
-      <w:r>
-        <w:t>ClassData</w:t>
-      </w:r>
-      <w:proofErr w:type="spellEnd"/>
-      <w:r>
-        <w:t xml:space="preserve"> table. </w:t>
-      </w:r>
-    </w:p>
-    <w:p>
-      <w:proofErr w:type="spellStart"/>
+        <w:t xml:space="preserve">: Add a new Record into the ClassData table. </w:t>
+      </w:r>
+    </w:p>
+    <w:p>
       <w:r>
         <w:rPr>
           <w:b/>
         </w:rPr>
         <w:t>Inputs</w:t>
       </w:r>
-      <w:proofErr w:type="gramStart"/>
-      <w:r>
-        <w:t>:SID</w:t>
-      </w:r>
-      <w:proofErr w:type="spellEnd"/>
-      <w:proofErr w:type="gramEnd"/>
-      <w:r>
-        <w:t xml:space="preserve"> - The ID for the calling frontend session.</w:t>
+      <w:r>
+        <w:t>:SID - The ID for the calling frontend session.</w:t>
       </w:r>
     </w:p>
     <w:p>
@@ -6941,13 +6360,8 @@
       <w:pPr>
         <w:ind w:firstLine="720"/>
       </w:pPr>
-      <w:proofErr w:type="spellStart"/>
-      <w:r>
-        <w:t>PartNumber</w:t>
-      </w:r>
-      <w:proofErr w:type="spellEnd"/>
-      <w:r>
-        <w:t xml:space="preserve"> - A string containing the part number needed.</w:t>
+      <w:r>
+        <w:t>PartNumber - A string containing the part number needed.</w:t>
       </w:r>
     </w:p>
     <w:p>
@@ -6955,15 +6369,7 @@
         <w:ind w:firstLine="720"/>
       </w:pPr>
       <w:r>
-        <w:t xml:space="preserve">Quantity - A positive </w:t>
-      </w:r>
-      <w:proofErr w:type="spellStart"/>
-      <w:r>
-        <w:t>interger</w:t>
-      </w:r>
-      <w:proofErr w:type="spellEnd"/>
-      <w:r>
-        <w:t xml:space="preserve"> contain the number of required parts.</w:t>
+        <w:t>Quantity - A positive interger contain the number of required parts.</w:t>
       </w:r>
     </w:p>
     <w:p>
@@ -7017,6 +6423,7 @@
       <w:r>
         <w:rPr>
           <w:noProof/>
+          <w:lang w:val="en-CA" w:eastAsia="ja-JP"/>
         </w:rPr>
         <w:drawing>
           <wp:inline distT="114300" distB="114300" distL="114300" distR="114300">
@@ -7061,15 +6468,12 @@
         <w:jc w:val="center"/>
       </w:pPr>
       <w:r>
-        <w:t xml:space="preserve">Figure 4-16 - </w:t>
-      </w:r>
-      <w:proofErr w:type="spellStart"/>
-      <w:r>
-        <w:t>AddNewClassData.php</w:t>
-      </w:r>
-      <w:proofErr w:type="spellEnd"/>
-      <w:r>
-        <w:t xml:space="preserve"> Flowchart</w:t>
+        <w:t>Figure 5-15</w:t>
+      </w:r>
+      <w:bookmarkStart w:id="68" w:name="_GoBack"/>
+      <w:bookmarkEnd w:id="68"/>
+      <w:r>
+        <w:t xml:space="preserve"> - AddNewClassData.php Flowchart</w:t>
       </w:r>
     </w:p>
     <w:p>
@@ -7094,13 +6498,11 @@
       <w:bookmarkStart w:id="70" w:name="h.de1jqnqacssp" w:colFirst="0" w:colLast="0"/>
       <w:bookmarkStart w:id="71" w:name="_Toc442075538"/>
       <w:bookmarkEnd w:id="70"/>
-      <w:proofErr w:type="spellStart"/>
       <w:r>
         <w:lastRenderedPageBreak/>
         <w:t>ModifyItem</w:t>
       </w:r>
       <w:bookmarkEnd w:id="71"/>
-      <w:proofErr w:type="spellEnd"/>
     </w:p>
     <w:p>
       <w:r>
@@ -7114,21 +6516,14 @@
       </w:r>
     </w:p>
     <w:p>
-      <w:proofErr w:type="spellStart"/>
       <w:r>
         <w:rPr>
           <w:b/>
         </w:rPr>
         <w:t>Inputs</w:t>
       </w:r>
-      <w:proofErr w:type="gramStart"/>
-      <w:r>
-        <w:t>:SID</w:t>
-      </w:r>
-      <w:proofErr w:type="spellEnd"/>
-      <w:proofErr w:type="gramEnd"/>
-      <w:r>
-        <w:t xml:space="preserve"> - The ID for the calling frontend session.</w:t>
+      <w:r>
+        <w:t>:SID - The ID for the calling frontend session.</w:t>
       </w:r>
       <w:r>
         <w:tab/>
@@ -7138,39 +6533,24 @@
       <w:pPr>
         <w:ind w:firstLine="720"/>
       </w:pPr>
-      <w:proofErr w:type="spellStart"/>
-      <w:r>
-        <w:t>PartNumber</w:t>
-      </w:r>
-      <w:proofErr w:type="spellEnd"/>
-      <w:r>
-        <w:t xml:space="preserve"> - A string containing the part number needed.</w:t>
+      <w:r>
+        <w:t>PartNumber - A string containing the part number needed.</w:t>
       </w:r>
     </w:p>
     <w:p>
       <w:pPr>
         <w:ind w:firstLine="720"/>
       </w:pPr>
-      <w:proofErr w:type="gramStart"/>
-      <w:r>
-        <w:t>field</w:t>
-      </w:r>
-      <w:proofErr w:type="gramEnd"/>
-      <w:r>
-        <w:t xml:space="preserve"> - A string containing the column to modify.</w:t>
+      <w:r>
+        <w:t>field - A string containing the column to modify.</w:t>
       </w:r>
     </w:p>
     <w:p>
       <w:pPr>
         <w:ind w:firstLine="720"/>
       </w:pPr>
-      <w:proofErr w:type="gramStart"/>
-      <w:r>
-        <w:t>value</w:t>
-      </w:r>
-      <w:proofErr w:type="gramEnd"/>
-      <w:r>
-        <w:t xml:space="preserve"> - A string containing the value to modify to.</w:t>
+      <w:r>
+        <w:t>value - A string containing the value to modify to.</w:t>
       </w:r>
     </w:p>
     <w:p>
@@ -7213,6 +6593,7 @@
       <w:r>
         <w:rPr>
           <w:noProof/>
+          <w:lang w:val="en-CA" w:eastAsia="ja-JP"/>
         </w:rPr>
         <w:drawing>
           <wp:inline distT="114300" distB="114300" distL="114300" distR="114300">
@@ -7257,15 +6638,7 @@
         <w:jc w:val="center"/>
       </w:pPr>
       <w:r>
-        <w:t xml:space="preserve">Figure 5-16 - </w:t>
-      </w:r>
-      <w:proofErr w:type="spellStart"/>
-      <w:r>
-        <w:t>ModifyItem.php</w:t>
-      </w:r>
-      <w:proofErr w:type="spellEnd"/>
-      <w:r>
-        <w:t xml:space="preserve"> Flowchart</w:t>
+        <w:t>Figure 5-16 - ModifyItem.php Flowchart</w:t>
       </w:r>
     </w:p>
     <w:p/>
@@ -7293,13 +6666,11 @@
         </w:numPr>
         <w:ind w:left="1260" w:hanging="360"/>
       </w:pPr>
-      <w:proofErr w:type="spellStart"/>
       <w:r>
         <w:lastRenderedPageBreak/>
         <w:t>QueryAutocomplete</w:t>
       </w:r>
       <w:bookmarkEnd w:id="73"/>
-      <w:proofErr w:type="spellEnd"/>
     </w:p>
     <w:p>
       <w:r>
@@ -7313,34 +6684,20 @@
       </w:r>
     </w:p>
     <w:p>
-      <w:proofErr w:type="spellStart"/>
       <w:r>
         <w:rPr>
           <w:b/>
         </w:rPr>
         <w:t>Inputs</w:t>
       </w:r>
-      <w:proofErr w:type="gramStart"/>
-      <w:r>
-        <w:t>:SID</w:t>
-      </w:r>
-      <w:proofErr w:type="spellEnd"/>
-      <w:proofErr w:type="gramEnd"/>
-      <w:r>
-        <w:t xml:space="preserve"> - The ID for the calling frontend session.</w:t>
+      <w:r>
+        <w:t>:SID - The ID for the calling frontend session.</w:t>
       </w:r>
     </w:p>
     <w:p>
       <w:r>
         <w:tab/>
-      </w:r>
-      <w:proofErr w:type="gramStart"/>
-      <w:r>
-        <w:t>filter</w:t>
-      </w:r>
-      <w:proofErr w:type="gramEnd"/>
-      <w:r>
-        <w:t xml:space="preserve"> - A string containing a partial search value.</w:t>
+        <w:t>filter - A string containing a partial search value.</w:t>
       </w:r>
     </w:p>
     <w:p>
@@ -7383,6 +6740,7 @@
       <w:r>
         <w:rPr>
           <w:noProof/>
+          <w:lang w:val="en-CA" w:eastAsia="ja-JP"/>
         </w:rPr>
         <w:drawing>
           <wp:inline distT="114300" distB="114300" distL="114300" distR="114300">
@@ -7426,15 +6784,7 @@
         <w:ind w:left="1440"/>
       </w:pPr>
       <w:r>
-        <w:t xml:space="preserve">Figure 5-17 - </w:t>
-      </w:r>
-      <w:proofErr w:type="spellStart"/>
-      <w:r>
-        <w:t>QueryAutoComplete.php</w:t>
-      </w:r>
-      <w:proofErr w:type="spellEnd"/>
-      <w:r>
-        <w:t xml:space="preserve"> Flowchart</w:t>
+        <w:t>Figure 5-17 - QueryAutoComplete.php Flowchart</w:t>
       </w:r>
     </w:p>
     <w:p>
@@ -7447,13 +6797,11 @@
         <w:ind w:left="1260" w:hanging="360"/>
       </w:pPr>
       <w:bookmarkStart w:id="74" w:name="_Toc442075540"/>
-      <w:proofErr w:type="spellStart"/>
       <w:r>
         <w:lastRenderedPageBreak/>
         <w:t>GeneratePurchaseReport</w:t>
       </w:r>
       <w:bookmarkEnd w:id="74"/>
-      <w:proofErr w:type="spellEnd"/>
     </w:p>
     <w:p>
       <w:pPr>
@@ -7549,6 +6897,7 @@
       <w:r>
         <w:rPr>
           <w:noProof/>
+          <w:lang w:val="en-CA" w:eastAsia="ja-JP"/>
         </w:rPr>
         <w:drawing>
           <wp:inline distT="19050" distB="19050" distL="19050" distR="19050">
@@ -7592,15 +6941,7 @@
         <w:jc w:val="center"/>
       </w:pPr>
       <w:r>
-        <w:t xml:space="preserve">Figure 5-18 - </w:t>
-      </w:r>
-      <w:proofErr w:type="spellStart"/>
-      <w:r>
-        <w:t>GeneratePurchaseReport</w:t>
-      </w:r>
-      <w:proofErr w:type="spellEnd"/>
-      <w:r>
-        <w:t xml:space="preserve"> Flowchart</w:t>
+        <w:t>Figure 5-18 - GeneratePurchaseReport Flowchart</w:t>
       </w:r>
     </w:p>
     <w:p/>
@@ -7628,13 +6969,11 @@
         </w:numPr>
         <w:ind w:left="1260" w:hanging="360"/>
       </w:pPr>
-      <w:proofErr w:type="spellStart"/>
       <w:r>
         <w:lastRenderedPageBreak/>
         <w:t>ReadOptions</w:t>
       </w:r>
       <w:bookmarkEnd w:id="76"/>
-      <w:proofErr w:type="spellEnd"/>
     </w:p>
     <w:p>
       <w:r>
@@ -7729,6 +7068,7 @@
       <w:r>
         <w:rPr>
           <w:noProof/>
+          <w:lang w:val="en-CA" w:eastAsia="ja-JP"/>
         </w:rPr>
         <w:drawing>
           <wp:inline distT="19050" distB="19050" distL="19050" distR="19050">
@@ -7772,15 +7112,7 @@
         <w:jc w:val="center"/>
       </w:pPr>
       <w:r>
-        <w:t xml:space="preserve">Figure 5-19 </w:t>
-      </w:r>
-      <w:proofErr w:type="spellStart"/>
-      <w:r>
-        <w:t>ReadOptions</w:t>
-      </w:r>
-      <w:proofErr w:type="spellEnd"/>
-      <w:r>
-        <w:t xml:space="preserve"> Flowchart</w:t>
+        <w:t>Figure 5-19 ReadOptions Flowchart</w:t>
       </w:r>
     </w:p>
     <w:p>
@@ -7800,13 +7132,11 @@
       <w:bookmarkStart w:id="77" w:name="h.7r5zt6689fw7" w:colFirst="0" w:colLast="0"/>
       <w:bookmarkStart w:id="78" w:name="_Toc442075542"/>
       <w:bookmarkEnd w:id="77"/>
-      <w:proofErr w:type="spellStart"/>
       <w:r>
         <w:lastRenderedPageBreak/>
         <w:t>ModifyOption</w:t>
       </w:r>
       <w:bookmarkEnd w:id="78"/>
-      <w:proofErr w:type="spellEnd"/>
     </w:p>
     <w:p>
       <w:r>
@@ -7925,6 +7255,7 @@
       <w:r>
         <w:rPr>
           <w:noProof/>
+          <w:lang w:val="en-CA" w:eastAsia="ja-JP"/>
         </w:rPr>
         <w:drawing>
           <wp:inline distT="19050" distB="19050" distL="19050" distR="19050">
@@ -7968,15 +7299,7 @@
         <w:jc w:val="center"/>
       </w:pPr>
       <w:r>
-        <w:t xml:space="preserve">Figure 5-20 - </w:t>
-      </w:r>
-      <w:proofErr w:type="spellStart"/>
-      <w:r>
-        <w:t>ModifyOption</w:t>
-      </w:r>
-      <w:proofErr w:type="spellEnd"/>
-      <w:r>
-        <w:t xml:space="preserve"> Flowchart</w:t>
+        <w:t>Figure 5-20 - ModifyOption Flowchart</w:t>
       </w:r>
     </w:p>
     <w:p/>
@@ -8088,6 +7411,7 @@
       <w:r>
         <w:rPr>
           <w:noProof/>
+          <w:lang w:val="en-CA" w:eastAsia="ja-JP"/>
         </w:rPr>
         <w:drawing>
           <wp:inline distT="114300" distB="114300" distL="114300" distR="114300">
@@ -8192,7 +7516,7 @@
       <w:rPr>
         <w:noProof/>
       </w:rPr>
-      <w:t>14</w:t>
+      <w:t>22</w:t>
     </w:r>
     <w:r>
       <w:fldChar w:fldCharType="end"/>
@@ -9277,7 +8601,7 @@
 </file>
 
 <file path=customXml/itemProps1.xml><?xml version="1.0" encoding="utf-8"?>
-<ds:datastoreItem xmlns:ds="http://schemas.openxmlformats.org/officeDocument/2006/customXml" ds:itemID="{557BE707-1619-40BE-8E73-575302637032}">
+<ds:datastoreItem xmlns:ds="http://schemas.openxmlformats.org/officeDocument/2006/customXml" ds:itemID="{F8220686-EC55-494F-9372-D7BF96005362}">
   <ds:schemaRefs>
     <ds:schemaRef ds:uri="http://schemas.openxmlformats.org/officeDocument/2006/bibliography"/>
   </ds:schemaRefs>

</xml_diff>